<commit_message>
continuation du rapport exo3
</commit_message>
<xml_diff>
--- a/rapport_tp1.docx
+++ b/rapport_tp1.docx
@@ -62,42 +62,24 @@
           <w:right w:val="single" w:sz="4" w:space="4" w:color="auto"/>
         </w:pBdr>
         <w:spacing w:after="0" w:line="240" w:lineRule="auto"/>
-        <w:rPr>
-          <w:lang w:val="en-US"/>
-        </w:rPr>
-      </w:pPr>
-      <w:r>
-        <w:rPr>
-          <w:lang w:val="en-US"/>
-        </w:rPr>
+      </w:pPr>
+      <w:r>
         <w:t>(</w:t>
       </w:r>
       <w:proofErr w:type="spellStart"/>
       <w:r>
-        <w:rPr>
-          <w:lang w:val="en-US"/>
-        </w:rPr>
         <w:t>defun</w:t>
       </w:r>
       <w:proofErr w:type="spellEnd"/>
       <w:r>
-        <w:rPr>
-          <w:lang w:val="en-US"/>
-        </w:rPr>
-        <w:t xml:space="preserve"> </w:t>
-      </w:r>
-      <w:proofErr w:type="spellStart"/>
-      <w:r>
-        <w:rPr>
-          <w:lang w:val="en-US"/>
-        </w:rPr>
+        <w:t xml:space="preserve"> </w:t>
+      </w:r>
+      <w:proofErr w:type="spellStart"/>
+      <w:r>
         <w:t>reverseA</w:t>
       </w:r>
       <w:proofErr w:type="spellEnd"/>
       <w:r>
-        <w:rPr>
-          <w:lang w:val="en-US"/>
-        </w:rPr>
         <w:t xml:space="preserve"> (a b c)</w:t>
       </w:r>
     </w:p>
@@ -112,9 +94,6 @@
         <w:spacing w:after="0" w:line="240" w:lineRule="auto"/>
       </w:pPr>
       <w:r>
-        <w:rPr>
-          <w:lang w:val="en-US"/>
-        </w:rPr>
         <w:t xml:space="preserve">    </w:t>
       </w:r>
       <w:r>
@@ -485,43 +464,34 @@
           <w:right w:val="single" w:sz="4" w:space="4" w:color="auto"/>
         </w:pBdr>
         <w:spacing w:after="0" w:line="240" w:lineRule="auto"/>
-        <w:rPr>
-          <w:lang w:val="en-US"/>
-        </w:rPr>
-      </w:pPr>
-      <w:r>
-        <w:rPr>
-          <w:lang w:val="en-US"/>
-        </w:rPr>
-        <w:t xml:space="preserve">     )</w:t>
-      </w:r>
-    </w:p>
-    <w:p>
-      <w:pPr>
-        <w:pBdr>
-          <w:top w:val="single" w:sz="4" w:space="1" w:color="auto"/>
-          <w:left w:val="single" w:sz="4" w:space="4" w:color="auto"/>
-          <w:bottom w:val="single" w:sz="4" w:space="1" w:color="auto"/>
-          <w:right w:val="single" w:sz="4" w:space="4" w:color="auto"/>
-        </w:pBdr>
-        <w:spacing w:after="0" w:line="240" w:lineRule="auto"/>
-        <w:rPr>
-          <w:lang w:val="en-US"/>
-        </w:rPr>
-      </w:pPr>
-      <w:r>
-        <w:rPr>
-          <w:lang w:val="en-US"/>
-        </w:rPr>
+      </w:pPr>
+      <w:r>
+        <w:rPr>
+          <w:lang w:val="en-US"/>
+        </w:rPr>
+        <w:t xml:space="preserve">     </w:t>
+      </w:r>
+      <w:r>
         <w:t>)</w:t>
       </w:r>
     </w:p>
     <w:p>
       <w:pPr>
+        <w:pBdr>
+          <w:top w:val="single" w:sz="4" w:space="1" w:color="auto"/>
+          <w:left w:val="single" w:sz="4" w:space="4" w:color="auto"/>
+          <w:bottom w:val="single" w:sz="4" w:space="1" w:color="auto"/>
+          <w:right w:val="single" w:sz="4" w:space="4" w:color="auto"/>
+        </w:pBdr>
+        <w:spacing w:after="0" w:line="240" w:lineRule="auto"/>
+      </w:pPr>
+      <w:r>
+        <w:t>)</w:t>
+      </w:r>
+    </w:p>
+    <w:p>
+      <w:pPr>
         <w:spacing w:line="240" w:lineRule="auto"/>
-        <w:rPr>
-          <w:lang w:val="en-US"/>
-        </w:rPr>
       </w:pPr>
     </w:p>
     <w:p>
@@ -742,9 +712,6 @@
           <w:right w:val="single" w:sz="4" w:space="4" w:color="auto"/>
         </w:pBdr>
         <w:spacing w:after="0" w:line="240" w:lineRule="auto"/>
-        <w:rPr>
-          <w:lang w:val="en-US"/>
-        </w:rPr>
       </w:pPr>
       <w:r>
         <w:rPr>
@@ -753,9 +720,6 @@
         <w:t xml:space="preserve">    </w:t>
       </w:r>
       <w:r>
-        <w:rPr>
-          <w:lang w:val="en-US"/>
-        </w:rPr>
         <w:t>)</w:t>
       </w:r>
     </w:p>
@@ -768,38 +732,29 @@
           <w:right w:val="single" w:sz="4" w:space="4" w:color="auto"/>
         </w:pBdr>
         <w:spacing w:after="0" w:line="240" w:lineRule="auto"/>
-        <w:rPr>
-          <w:lang w:val="en-US"/>
-        </w:rPr>
-      </w:pPr>
-      <w:r>
-        <w:rPr>
-          <w:lang w:val="en-US"/>
-        </w:rPr>
+      </w:pPr>
+      <w:r>
         <w:t>)</w:t>
       </w:r>
     </w:p>
     <w:p>
       <w:pPr>
         <w:spacing w:after="0" w:line="240" w:lineRule="auto"/>
-        <w:rPr>
-          <w:lang w:val="en-US"/>
-        </w:rPr>
-      </w:pPr>
-    </w:p>
-    <w:p>
-      <w:pPr>
-        <w:spacing w:after="0" w:line="240" w:lineRule="auto"/>
-        <w:rPr>
-          <w:lang w:val="en-US"/>
-        </w:rPr>
-      </w:pPr>
-    </w:p>
-    <w:p>
-      <w:pPr>
-        <w:spacing w:after="0" w:line="240" w:lineRule="auto"/>
-      </w:pPr>
-      <w:r>
+      </w:pPr>
+    </w:p>
+    <w:p>
+      <w:pPr>
+        <w:spacing w:after="0" w:line="240" w:lineRule="auto"/>
+      </w:pPr>
+    </w:p>
+    <w:p>
+      <w:pPr>
+        <w:spacing w:after="0" w:line="240" w:lineRule="auto"/>
+      </w:pPr>
+      <w:r>
+        <w:rPr>
+          <w:u w:val="single"/>
+        </w:rPr>
         <w:t>Méthode récursive :</w:t>
       </w:r>
       <w:r>
@@ -946,92 +901,58 @@
           <w:right w:val="single" w:sz="4" w:space="4" w:color="auto"/>
         </w:pBdr>
         <w:spacing w:after="0" w:line="240" w:lineRule="auto"/>
-        <w:rPr>
-          <w:lang w:val="en-US"/>
-        </w:rPr>
-      </w:pPr>
-      <w:r>
-        <w:rPr>
-          <w:lang w:val="en-US"/>
-        </w:rPr>
-        <w:t xml:space="preserve">        (append (</w:t>
-      </w:r>
-      <w:proofErr w:type="spellStart"/>
-      <w:r>
-        <w:rPr>
-          <w:lang w:val="en-US"/>
-        </w:rPr>
+      </w:pPr>
+      <w:r>
+        <w:rPr>
+          <w:lang w:val="en-US"/>
+        </w:rPr>
+        <w:t xml:space="preserve">        </w:t>
+      </w:r>
+      <w:r>
+        <w:t>(append (</w:t>
+      </w:r>
+      <w:proofErr w:type="spellStart"/>
+      <w:r>
         <w:t>reverseC</w:t>
       </w:r>
       <w:r>
-        <w:rPr>
-          <w:lang w:val="en-US"/>
-        </w:rPr>
         <w:t>_r</w:t>
       </w:r>
       <w:proofErr w:type="spellEnd"/>
       <w:r>
-        <w:rPr>
-          <w:lang w:val="en-US"/>
-        </w:rPr>
         <w:t xml:space="preserve"> (</w:t>
       </w:r>
       <w:proofErr w:type="spellStart"/>
       <w:r>
-        <w:rPr>
-          <w:lang w:val="en-US"/>
-        </w:rPr>
         <w:t>cdr</w:t>
       </w:r>
       <w:proofErr w:type="spellEnd"/>
       <w:r>
-        <w:rPr>
-          <w:lang w:val="en-US"/>
-        </w:rPr>
-        <w:t xml:space="preserve"> L</w:t>
-      </w:r>
-      <w:r>
-        <w:rPr>
-          <w:lang w:val="en-US"/>
-        </w:rPr>
-        <w:t>)) (list (car</w:t>
-      </w:r>
-      <w:r>
-        <w:rPr>
-          <w:lang w:val="en-US"/>
-        </w:rPr>
-        <w:t xml:space="preserve"> L</w:t>
-      </w:r>
-      <w:r>
-        <w:rPr>
-          <w:lang w:val="en-US"/>
-        </w:rPr>
-        <w:t>)))</w:t>
-      </w:r>
-    </w:p>
-    <w:p>
-      <w:pPr>
-        <w:pBdr>
-          <w:top w:val="single" w:sz="4" w:space="1" w:color="auto"/>
-          <w:left w:val="single" w:sz="4" w:space="4" w:color="auto"/>
-          <w:bottom w:val="single" w:sz="4" w:space="1" w:color="auto"/>
-          <w:right w:val="single" w:sz="4" w:space="4" w:color="auto"/>
-        </w:pBdr>
-        <w:spacing w:after="0" w:line="240" w:lineRule="auto"/>
-        <w:rPr>
-          <w:lang w:val="en-US"/>
-        </w:rPr>
-      </w:pPr>
-      <w:r>
-        <w:rPr>
-          <w:lang w:val="en-US"/>
-        </w:rPr>
+        <w:t xml:space="preserve"> L)) (</w:t>
+      </w:r>
+      <w:proofErr w:type="spellStart"/>
+      <w:r>
+        <w:t>list</w:t>
+      </w:r>
+      <w:proofErr w:type="spellEnd"/>
+      <w:r>
+        <w:t xml:space="preserve"> (car L)))</w:t>
+      </w:r>
+    </w:p>
+    <w:p>
+      <w:pPr>
+        <w:pBdr>
+          <w:top w:val="single" w:sz="4" w:space="1" w:color="auto"/>
+          <w:left w:val="single" w:sz="4" w:space="4" w:color="auto"/>
+          <w:bottom w:val="single" w:sz="4" w:space="1" w:color="auto"/>
+          <w:right w:val="single" w:sz="4" w:space="4" w:color="auto"/>
+        </w:pBdr>
+        <w:spacing w:after="0" w:line="240" w:lineRule="auto"/>
+      </w:pPr>
+      <w:r>
         <w:t xml:space="preserve">    </w:t>
       </w:r>
       <w:r>
-        <w:rPr>
-          <w:lang w:val="en-US"/>
-        </w:rPr>
         <w:t>)</w:t>
       </w:r>
     </w:p>
@@ -1044,23 +965,14 @@
           <w:right w:val="single" w:sz="4" w:space="4" w:color="auto"/>
         </w:pBdr>
         <w:spacing w:after="0" w:line="240" w:lineRule="auto"/>
-        <w:rPr>
-          <w:lang w:val="en-US"/>
-        </w:rPr>
-      </w:pPr>
-      <w:r>
-        <w:rPr>
-          <w:lang w:val="en-US"/>
-        </w:rPr>
+      </w:pPr>
+      <w:r>
         <w:t>)</w:t>
       </w:r>
     </w:p>
     <w:p>
       <w:pPr>
         <w:spacing w:after="0" w:line="240" w:lineRule="auto"/>
-        <w:rPr>
-          <w:lang w:val="en-US"/>
-        </w:rPr>
       </w:pPr>
     </w:p>
     <w:p>
@@ -1224,22 +1136,41 @@
           <w:right w:val="single" w:sz="4" w:space="4" w:color="auto"/>
         </w:pBdr>
         <w:spacing w:after="0" w:line="240" w:lineRule="auto"/>
-      </w:pPr>
-      <w:r>
-        <w:t xml:space="preserve">  (let ((</w:t>
-      </w:r>
-      <w:proofErr w:type="spellStart"/>
-      <w:r>
+        <w:rPr>
+          <w:lang w:val="en-US"/>
+        </w:rPr>
+      </w:pPr>
+      <w:r>
+        <w:t xml:space="preserve">  </w:t>
+      </w:r>
+      <w:r>
+        <w:rPr>
+          <w:lang w:val="en-US"/>
+        </w:rPr>
+        <w:t>(let ((</w:t>
+      </w:r>
+      <w:r>
+        <w:rPr>
+          <w:lang w:val="en-US"/>
+        </w:rPr>
         <w:t>temp</w:t>
       </w:r>
-      <w:proofErr w:type="spellEnd"/>
-      <w:r>
-        <w:t xml:space="preserve"> </w:t>
-      </w:r>
-      <w:r>
+      <w:r>
+        <w:rPr>
+          <w:lang w:val="en-US"/>
+        </w:rPr>
+        <w:t xml:space="preserve"> </w:t>
+      </w:r>
+      <w:r>
+        <w:rPr>
+          <w:lang w:val="en-US"/>
+        </w:rPr>
         <w:t>()</w:t>
       </w:r>
       <w:r>
+        <w:rPr>
+          <w:lang w:val="en-US"/>
+        </w:rPr>
         <w:t>))</w:t>
       </w:r>
     </w:p>
@@ -1257,6 +1188,9 @@
         </w:rPr>
       </w:pPr>
       <w:r>
+        <w:rPr>
+          <w:lang w:val="en-US"/>
+        </w:rPr>
         <w:t xml:space="preserve">    </w:t>
       </w:r>
       <w:r>
@@ -1461,6 +1395,9 @@
         <w:spacing w:after="0" w:line="240" w:lineRule="auto"/>
       </w:pPr>
       <w:r>
+        <w:rPr>
+          <w:u w:val="single"/>
+        </w:rPr>
         <w:t>Méthode récursive :</w:t>
       </w:r>
       <w:r>
@@ -1492,22 +1429,48 @@
           <w:right w:val="single" w:sz="4" w:space="4" w:color="auto"/>
         </w:pBdr>
         <w:spacing w:after="0" w:line="240" w:lineRule="auto"/>
-      </w:pPr>
-      <w:r>
+        <w:rPr>
+          <w:lang w:val="en-US"/>
+        </w:rPr>
+      </w:pPr>
+      <w:r>
+        <w:rPr>
+          <w:lang w:val="en-US"/>
+        </w:rPr>
         <w:t>(</w:t>
       </w:r>
       <w:proofErr w:type="spellStart"/>
       <w:r>
+        <w:rPr>
+          <w:lang w:val="en-US"/>
+        </w:rPr>
         <w:t>defun</w:t>
       </w:r>
       <w:proofErr w:type="spellEnd"/>
       <w:r>
-        <w:t xml:space="preserve"> double</w:t>
-      </w:r>
-      <w:r>
+        <w:rPr>
+          <w:lang w:val="en-US"/>
+        </w:rPr>
+        <w:t xml:space="preserve"> </w:t>
+      </w:r>
+      <w:proofErr w:type="spellStart"/>
+      <w:r>
+        <w:rPr>
+          <w:lang w:val="en-US"/>
+        </w:rPr>
+        <w:t>double</w:t>
+      </w:r>
+      <w:r>
+        <w:rPr>
+          <w:lang w:val="en-US"/>
+        </w:rPr>
         <w:t>_r</w:t>
       </w:r>
-      <w:r>
+      <w:proofErr w:type="spellEnd"/>
+      <w:r>
+        <w:rPr>
+          <w:lang w:val="en-US"/>
+        </w:rPr>
         <w:t xml:space="preserve"> (L)</w:t>
       </w:r>
     </w:p>
@@ -1520,8 +1483,14 @@
           <w:right w:val="single" w:sz="4" w:space="4" w:color="auto"/>
         </w:pBdr>
         <w:spacing w:after="0" w:line="240" w:lineRule="auto"/>
-      </w:pPr>
-      <w:r>
+        <w:rPr>
+          <w:lang w:val="en-US"/>
+        </w:rPr>
+      </w:pPr>
+      <w:r>
+        <w:rPr>
+          <w:lang w:val="en-US"/>
+        </w:rPr>
         <w:t xml:space="preserve">    (when L</w:t>
       </w:r>
     </w:p>
@@ -1534,8 +1503,14 @@
           <w:right w:val="single" w:sz="4" w:space="4" w:color="auto"/>
         </w:pBdr>
         <w:spacing w:after="0" w:line="240" w:lineRule="auto"/>
-      </w:pPr>
-      <w:r>
+        <w:rPr>
+          <w:lang w:val="en-US"/>
+        </w:rPr>
+      </w:pPr>
+      <w:r>
+        <w:rPr>
+          <w:lang w:val="en-US"/>
+        </w:rPr>
         <w:t xml:space="preserve">        (if (atom (car L)) </w:t>
       </w:r>
     </w:p>
@@ -1548,6 +1523,405 @@
           <w:right w:val="single" w:sz="4" w:space="4" w:color="auto"/>
         </w:pBdr>
         <w:spacing w:after="0" w:line="240" w:lineRule="auto"/>
+        <w:rPr>
+          <w:lang w:val="en-US"/>
+        </w:rPr>
+      </w:pPr>
+      <w:r>
+        <w:rPr>
+          <w:lang w:val="en-US"/>
+        </w:rPr>
+        <w:t xml:space="preserve">            (append (list (car L) (car L)) (</w:t>
+      </w:r>
+      <w:proofErr w:type="spellStart"/>
+      <w:r>
+        <w:rPr>
+          <w:lang w:val="en-US"/>
+        </w:rPr>
+        <w:t>double</w:t>
+      </w:r>
+      <w:r>
+        <w:rPr>
+          <w:lang w:val="en-US"/>
+        </w:rPr>
+        <w:t>_r</w:t>
+      </w:r>
+      <w:proofErr w:type="spellEnd"/>
+      <w:r>
+        <w:rPr>
+          <w:lang w:val="en-US"/>
+        </w:rPr>
+        <w:t xml:space="preserve"> (</w:t>
+      </w:r>
+      <w:proofErr w:type="spellStart"/>
+      <w:r>
+        <w:rPr>
+          <w:lang w:val="en-US"/>
+        </w:rPr>
+        <w:t>cdr</w:t>
+      </w:r>
+      <w:proofErr w:type="spellEnd"/>
+      <w:r>
+        <w:rPr>
+          <w:lang w:val="en-US"/>
+        </w:rPr>
+        <w:t xml:space="preserve"> L)))</w:t>
+      </w:r>
+    </w:p>
+    <w:p>
+      <w:pPr>
+        <w:pBdr>
+          <w:top w:val="single" w:sz="4" w:space="1" w:color="auto"/>
+          <w:left w:val="single" w:sz="4" w:space="4" w:color="auto"/>
+          <w:bottom w:val="single" w:sz="4" w:space="1" w:color="auto"/>
+          <w:right w:val="single" w:sz="4" w:space="4" w:color="auto"/>
+        </w:pBdr>
+        <w:spacing w:after="0" w:line="240" w:lineRule="auto"/>
+      </w:pPr>
+      <w:r>
+        <w:rPr>
+          <w:lang w:val="en-US"/>
+        </w:rPr>
+        <w:t xml:space="preserve">            </w:t>
+      </w:r>
+      <w:r>
+        <w:t>(append (</w:t>
+      </w:r>
+      <w:proofErr w:type="spellStart"/>
+      <w:r>
+        <w:t>list</w:t>
+      </w:r>
+      <w:proofErr w:type="spellEnd"/>
+      <w:r>
+        <w:t xml:space="preserve"> (car L)) (</w:t>
+      </w:r>
+      <w:proofErr w:type="spellStart"/>
+      <w:r>
+        <w:t>double</w:t>
+      </w:r>
+      <w:r>
+        <w:t>_r</w:t>
+      </w:r>
+      <w:proofErr w:type="spellEnd"/>
+      <w:r>
+        <w:t xml:space="preserve"> (</w:t>
+      </w:r>
+      <w:proofErr w:type="spellStart"/>
+      <w:r>
+        <w:t>cdr</w:t>
+      </w:r>
+      <w:proofErr w:type="spellEnd"/>
+      <w:r>
+        <w:t xml:space="preserve"> L)))</w:t>
+      </w:r>
+    </w:p>
+    <w:p>
+      <w:pPr>
+        <w:pBdr>
+          <w:top w:val="single" w:sz="4" w:space="1" w:color="auto"/>
+          <w:left w:val="single" w:sz="4" w:space="4" w:color="auto"/>
+          <w:bottom w:val="single" w:sz="4" w:space="1" w:color="auto"/>
+          <w:right w:val="single" w:sz="4" w:space="4" w:color="auto"/>
+        </w:pBdr>
+        <w:spacing w:after="0" w:line="240" w:lineRule="auto"/>
+      </w:pPr>
+      <w:r>
+        <w:t xml:space="preserve">        )</w:t>
+      </w:r>
+    </w:p>
+    <w:p>
+      <w:pPr>
+        <w:pBdr>
+          <w:top w:val="single" w:sz="4" w:space="1" w:color="auto"/>
+          <w:left w:val="single" w:sz="4" w:space="4" w:color="auto"/>
+          <w:bottom w:val="single" w:sz="4" w:space="1" w:color="auto"/>
+          <w:right w:val="single" w:sz="4" w:space="4" w:color="auto"/>
+        </w:pBdr>
+        <w:spacing w:after="0" w:line="240" w:lineRule="auto"/>
+      </w:pPr>
+      <w:r>
+        <w:t xml:space="preserve">    )</w:t>
+      </w:r>
+    </w:p>
+    <w:p>
+      <w:pPr>
+        <w:pBdr>
+          <w:top w:val="single" w:sz="4" w:space="1" w:color="auto"/>
+          <w:left w:val="single" w:sz="4" w:space="4" w:color="auto"/>
+          <w:bottom w:val="single" w:sz="4" w:space="1" w:color="auto"/>
+          <w:right w:val="single" w:sz="4" w:space="4" w:color="auto"/>
+        </w:pBdr>
+        <w:spacing w:after="0" w:line="240" w:lineRule="auto"/>
+      </w:pPr>
+      <w:r>
+        <w:t>)</w:t>
+      </w:r>
+    </w:p>
+    <w:p>
+      <w:pPr>
+        <w:spacing w:after="0" w:line="240" w:lineRule="auto"/>
+      </w:pPr>
+    </w:p>
+    <w:p>
+      <w:pPr>
+        <w:pStyle w:val="Default"/>
+      </w:pPr>
+    </w:p>
+    <w:p>
+      <w:pPr>
+        <w:spacing w:after="0" w:line="240" w:lineRule="auto"/>
+      </w:pPr>
+      <w:r>
+        <w:rPr>
+          <w:b/>
+        </w:rPr>
+        <w:t xml:space="preserve"> doublebis (L) :</w:t>
+      </w:r>
+      <w:r>
+        <w:t xml:space="preserve"> retourne la liste constituée des éléments de L en doublant les atomes à tous les niveaux de profondeur.</w:t>
+      </w:r>
+    </w:p>
+    <w:p>
+      <w:pPr>
+        <w:spacing w:after="0" w:line="240" w:lineRule="auto"/>
+      </w:pPr>
+    </w:p>
+    <w:p>
+      <w:pPr>
+        <w:spacing w:after="0" w:line="240" w:lineRule="auto"/>
+      </w:pPr>
+      <w:r>
+        <w:t>Pour cette fonction, seule une méthode récursive</w:t>
+      </w:r>
+      <w:r>
+        <w:t xml:space="preserve"> est</w:t>
+      </w:r>
+      <w:r>
+        <w:t xml:space="preserve"> envisageable </w:t>
+      </w:r>
+      <w:r>
+        <w:t>parce qu'il</w:t>
+      </w:r>
+      <w:r>
+        <w:t xml:space="preserve"> faut </w:t>
+      </w:r>
+      <w:r>
+        <w:t xml:space="preserve"> traiter la liste en profondeur.</w:t>
+      </w:r>
+      <w:r>
+        <w:t xml:space="preserve">  </w:t>
+      </w:r>
+    </w:p>
+    <w:p>
+      <w:pPr>
+        <w:spacing w:after="0" w:line="240" w:lineRule="auto"/>
+      </w:pPr>
+      <w:r>
+        <w:t>Si la liste L n'est pas vide et si le premier élément est un atome on le double et l'assemble au résultat de doublebis du reste de la liste.</w:t>
+      </w:r>
+    </w:p>
+    <w:p>
+      <w:pPr>
+        <w:spacing w:after="0" w:line="240" w:lineRule="auto"/>
+      </w:pPr>
+      <w:r>
+        <w:t xml:space="preserve"> Si le premier élément est une sous-liste on rappelle doublebis sur cette sous-liste et on assemble le résultat avec doublebis du reste de la liste.</w:t>
+      </w:r>
+    </w:p>
+    <w:p>
+      <w:pPr>
+        <w:spacing w:after="0" w:line="240" w:lineRule="auto"/>
+      </w:pPr>
+    </w:p>
+    <w:p>
+      <w:pPr>
+        <w:pBdr>
+          <w:top w:val="single" w:sz="4" w:space="1" w:color="auto"/>
+          <w:left w:val="single" w:sz="4" w:space="4" w:color="auto"/>
+          <w:bottom w:val="single" w:sz="4" w:space="1" w:color="auto"/>
+          <w:right w:val="single" w:sz="4" w:space="4" w:color="auto"/>
+        </w:pBdr>
+        <w:spacing w:after="0" w:line="240" w:lineRule="auto"/>
+        <w:rPr>
+          <w:lang w:val="en-US"/>
+        </w:rPr>
+      </w:pPr>
+      <w:r>
+        <w:rPr>
+          <w:lang w:val="en-US"/>
+        </w:rPr>
+        <w:t>(</w:t>
+      </w:r>
+      <w:proofErr w:type="spellStart"/>
+      <w:r>
+        <w:rPr>
+          <w:lang w:val="en-US"/>
+        </w:rPr>
+        <w:t>defun</w:t>
+      </w:r>
+      <w:proofErr w:type="spellEnd"/>
+      <w:r>
+        <w:rPr>
+          <w:lang w:val="en-US"/>
+        </w:rPr>
+        <w:t xml:space="preserve"> </w:t>
+      </w:r>
+      <w:proofErr w:type="spellStart"/>
+      <w:r>
+        <w:rPr>
+          <w:lang w:val="en-US"/>
+        </w:rPr>
+        <w:t>doublebis</w:t>
+      </w:r>
+      <w:proofErr w:type="spellEnd"/>
+      <w:r>
+        <w:rPr>
+          <w:lang w:val="en-US"/>
+        </w:rPr>
+        <w:t xml:space="preserve"> (</w:t>
+      </w:r>
+      <w:r>
+        <w:rPr>
+          <w:lang w:val="en-US"/>
+        </w:rPr>
+        <w:t>L</w:t>
+      </w:r>
+      <w:r>
+        <w:rPr>
+          <w:lang w:val="en-US"/>
+        </w:rPr>
+        <w:t>)</w:t>
+      </w:r>
+    </w:p>
+    <w:p>
+      <w:pPr>
+        <w:pBdr>
+          <w:top w:val="single" w:sz="4" w:space="1" w:color="auto"/>
+          <w:left w:val="single" w:sz="4" w:space="4" w:color="auto"/>
+          <w:bottom w:val="single" w:sz="4" w:space="1" w:color="auto"/>
+          <w:right w:val="single" w:sz="4" w:space="4" w:color="auto"/>
+        </w:pBdr>
+        <w:spacing w:after="0" w:line="240" w:lineRule="auto"/>
+        <w:rPr>
+          <w:lang w:val="en-US"/>
+        </w:rPr>
+      </w:pPr>
+      <w:r>
+        <w:rPr>
+          <w:lang w:val="en-US"/>
+        </w:rPr>
+        <w:t xml:space="preserve">    (when </w:t>
+      </w:r>
+      <w:r>
+        <w:rPr>
+          <w:lang w:val="en-US"/>
+        </w:rPr>
+        <w:t>L</w:t>
+      </w:r>
+    </w:p>
+    <w:p>
+      <w:pPr>
+        <w:pBdr>
+          <w:top w:val="single" w:sz="4" w:space="1" w:color="auto"/>
+          <w:left w:val="single" w:sz="4" w:space="4" w:color="auto"/>
+          <w:bottom w:val="single" w:sz="4" w:space="1" w:color="auto"/>
+          <w:right w:val="single" w:sz="4" w:space="4" w:color="auto"/>
+        </w:pBdr>
+        <w:spacing w:after="0" w:line="240" w:lineRule="auto"/>
+        <w:rPr>
+          <w:lang w:val="en-US"/>
+        </w:rPr>
+      </w:pPr>
+      <w:r>
+        <w:rPr>
+          <w:lang w:val="en-US"/>
+        </w:rPr>
+        <w:t xml:space="preserve">        (if (atom (car </w:t>
+      </w:r>
+      <w:r>
+        <w:rPr>
+          <w:lang w:val="en-US"/>
+        </w:rPr>
+        <w:t>L</w:t>
+      </w:r>
+      <w:r>
+        <w:rPr>
+          <w:lang w:val="en-US"/>
+        </w:rPr>
+        <w:t>))</w:t>
+      </w:r>
+    </w:p>
+    <w:p>
+      <w:pPr>
+        <w:pBdr>
+          <w:top w:val="single" w:sz="4" w:space="1" w:color="auto"/>
+          <w:left w:val="single" w:sz="4" w:space="4" w:color="auto"/>
+          <w:bottom w:val="single" w:sz="4" w:space="1" w:color="auto"/>
+          <w:right w:val="single" w:sz="4" w:space="4" w:color="auto"/>
+        </w:pBdr>
+        <w:spacing w:after="0" w:line="240" w:lineRule="auto"/>
+      </w:pPr>
+      <w:r>
+        <w:rPr>
+          <w:lang w:val="en-US"/>
+        </w:rPr>
+        <w:t xml:space="preserve">            </w:t>
+      </w:r>
+      <w:r>
+        <w:t>(append (</w:t>
+      </w:r>
+      <w:proofErr w:type="spellStart"/>
+      <w:r>
+        <w:t>list</w:t>
+      </w:r>
+      <w:proofErr w:type="spellEnd"/>
+      <w:r>
+        <w:t xml:space="preserve"> (car </w:t>
+      </w:r>
+      <w:r>
+        <w:t>L</w:t>
+      </w:r>
+      <w:r>
+        <w:t xml:space="preserve">) (car </w:t>
+      </w:r>
+      <w:r>
+        <w:t>L</w:t>
+      </w:r>
+      <w:r>
+        <w:t>)) (</w:t>
+      </w:r>
+      <w:proofErr w:type="spellStart"/>
+      <w:r>
+        <w:t>doublebis</w:t>
+      </w:r>
+      <w:proofErr w:type="spellEnd"/>
+      <w:r>
+        <w:t xml:space="preserve"> (</w:t>
+      </w:r>
+      <w:proofErr w:type="spellStart"/>
+      <w:r>
+        <w:t>cdr</w:t>
+      </w:r>
+      <w:proofErr w:type="spellEnd"/>
+      <w:r>
+        <w:t xml:space="preserve"> </w:t>
+      </w:r>
+      <w:r>
+        <w:t>L</w:t>
+      </w:r>
+      <w:r>
+        <w:t>)))</w:t>
+      </w:r>
+    </w:p>
+    <w:p>
+      <w:pPr>
+        <w:pBdr>
+          <w:top w:val="single" w:sz="4" w:space="1" w:color="auto"/>
+          <w:left w:val="single" w:sz="4" w:space="4" w:color="auto"/>
+          <w:bottom w:val="single" w:sz="4" w:space="1" w:color="auto"/>
+          <w:right w:val="single" w:sz="4" w:space="4" w:color="auto"/>
+        </w:pBdr>
+        <w:spacing w:after="0" w:line="240" w:lineRule="auto"/>
       </w:pPr>
       <w:r>
         <w:t xml:space="preserve">            (append (</w:t>
@@ -1558,67 +1932,43 @@
       </w:r>
       <w:proofErr w:type="spellEnd"/>
       <w:r>
-        <w:t xml:space="preserve"> (car L) (car L)) (</w:t>
-      </w:r>
-      <w:proofErr w:type="spellStart"/>
-      <w:r>
-        <w:t>double</w:t>
-      </w:r>
-      <w:r>
-        <w:t>_r</w:t>
-      </w:r>
-      <w:proofErr w:type="spellEnd"/>
-      <w:r>
         <w:t xml:space="preserve"> (</w:t>
       </w:r>
       <w:proofErr w:type="spellStart"/>
       <w:r>
+        <w:t>doublebis</w:t>
+      </w:r>
+      <w:proofErr w:type="spellEnd"/>
+      <w:r>
+        <w:t xml:space="preserve"> (car </w:t>
+      </w:r>
+      <w:r>
+        <w:t>L</w:t>
+      </w:r>
+      <w:r>
+        <w:t>))) (</w:t>
+      </w:r>
+      <w:proofErr w:type="spellStart"/>
+      <w:r>
+        <w:t>doublebis</w:t>
+      </w:r>
+      <w:proofErr w:type="spellEnd"/>
+      <w:r>
+        <w:t xml:space="preserve"> (</w:t>
+      </w:r>
+      <w:proofErr w:type="spellStart"/>
+      <w:r>
         <w:t>cdr</w:t>
       </w:r>
       <w:proofErr w:type="spellEnd"/>
       <w:r>
-        <w:t xml:space="preserve"> L)))</w:t>
-      </w:r>
-    </w:p>
-    <w:p>
-      <w:pPr>
-        <w:pBdr>
-          <w:top w:val="single" w:sz="4" w:space="1" w:color="auto"/>
-          <w:left w:val="single" w:sz="4" w:space="4" w:color="auto"/>
-          <w:bottom w:val="single" w:sz="4" w:space="1" w:color="auto"/>
-          <w:right w:val="single" w:sz="4" w:space="4" w:color="auto"/>
-        </w:pBdr>
-        <w:spacing w:after="0" w:line="240" w:lineRule="auto"/>
-      </w:pPr>
-      <w:r>
-        <w:t xml:space="preserve">            (append (</w:t>
-      </w:r>
-      <w:proofErr w:type="spellStart"/>
-      <w:r>
-        <w:t>list</w:t>
-      </w:r>
-      <w:proofErr w:type="spellEnd"/>
-      <w:r>
-        <w:t xml:space="preserve"> (car L)) (</w:t>
-      </w:r>
-      <w:proofErr w:type="spellStart"/>
-      <w:r>
-        <w:t>double</w:t>
-      </w:r>
-      <w:r>
-        <w:t>_r</w:t>
-      </w:r>
-      <w:proofErr w:type="spellEnd"/>
-      <w:r>
-        <w:t xml:space="preserve"> (</w:t>
-      </w:r>
-      <w:proofErr w:type="spellStart"/>
-      <w:r>
-        <w:t>cdr</w:t>
-      </w:r>
-      <w:proofErr w:type="spellEnd"/>
-      <w:r>
-        <w:t xml:space="preserve"> L)))</w:t>
+        <w:t xml:space="preserve"> </w:t>
+      </w:r>
+      <w:r>
+        <w:t>L</w:t>
+      </w:r>
+      <w:r>
+        <w:t>)))</w:t>
       </w:r>
     </w:p>
     <w:p>
@@ -1646,7 +1996,7 @@
         <w:spacing w:after="0" w:line="240" w:lineRule="auto"/>
       </w:pPr>
       <w:r>
-        <w:t xml:space="preserve">    )</w:t>
+        <w:t xml:space="preserve">   )</w:t>
       </w:r>
     </w:p>
     <w:p>
@@ -1665,11 +2015,6 @@
     </w:p>
     <w:p>
       <w:pPr>
-        <w:spacing w:after="0" w:line="240" w:lineRule="auto"/>
-      </w:pPr>
-    </w:p>
-    <w:p>
-      <w:pPr>
         <w:pStyle w:val="Default"/>
       </w:pPr>
     </w:p>
@@ -1681,348 +2026,21 @@
         <w:rPr>
           <w:b/>
         </w:rPr>
-        <w:t xml:space="preserve"> doublebis (L) :</w:t>
-      </w:r>
-      <w:r>
-        <w:t xml:space="preserve"> retourne la liste constituée des éléments de L en doublant les atomes à tous les niveaux de profondeur.</w:t>
-      </w:r>
-    </w:p>
-    <w:p>
-      <w:pPr>
-        <w:spacing w:after="0" w:line="240" w:lineRule="auto"/>
-      </w:pPr>
-    </w:p>
-    <w:p>
-      <w:pPr>
-        <w:spacing w:after="0" w:line="240" w:lineRule="auto"/>
-      </w:pPr>
-      <w:r>
-        <w:t>Pour cette fonction, seule une méthode récursive</w:t>
-      </w:r>
-      <w:r>
-        <w:t xml:space="preserve"> est</w:t>
-      </w:r>
-      <w:r>
-        <w:t xml:space="preserve"> envisageable </w:t>
-      </w:r>
-      <w:r>
-        <w:t>parce qu'il</w:t>
-      </w:r>
-      <w:r>
-        <w:t xml:space="preserve"> faut </w:t>
-      </w:r>
-      <w:r>
-        <w:t xml:space="preserve"> traiter la liste en profondeur.</w:t>
-      </w:r>
-      <w:r>
-        <w:t xml:space="preserve">  </w:t>
-      </w:r>
-    </w:p>
-    <w:p>
-      <w:pPr>
-        <w:spacing w:after="0" w:line="240" w:lineRule="auto"/>
-      </w:pPr>
-      <w:r>
-        <w:t>Si la liste L n'est pas vide et si le premier élément est un atome on le double et l'assemble au résultat de doublebis du reste de la liste.</w:t>
-      </w:r>
-    </w:p>
-    <w:p>
-      <w:pPr>
-        <w:spacing w:after="0" w:line="240" w:lineRule="auto"/>
-      </w:pPr>
-      <w:r>
-        <w:t xml:space="preserve"> Si le premier élément est une sous-liste on rappelle doublebis sur cette sous-liste et on assemble le résultat avec doublebis du reste de la liste.</w:t>
-      </w:r>
-    </w:p>
-    <w:p>
-      <w:pPr>
-        <w:spacing w:after="0" w:line="240" w:lineRule="auto"/>
-      </w:pPr>
-    </w:p>
-    <w:p>
-      <w:pPr>
-        <w:pBdr>
-          <w:top w:val="single" w:sz="4" w:space="1" w:color="auto"/>
-          <w:left w:val="single" w:sz="4" w:space="4" w:color="auto"/>
-          <w:bottom w:val="single" w:sz="4" w:space="1" w:color="auto"/>
-          <w:right w:val="single" w:sz="4" w:space="4" w:color="auto"/>
-        </w:pBdr>
-        <w:spacing w:after="0" w:line="240" w:lineRule="auto"/>
-        <w:rPr>
-          <w:lang w:val="en-US"/>
-        </w:rPr>
-      </w:pPr>
-      <w:r>
-        <w:rPr>
-          <w:lang w:val="en-US"/>
-        </w:rPr>
-        <w:t>(</w:t>
-      </w:r>
-      <w:proofErr w:type="spellStart"/>
-      <w:r>
-        <w:rPr>
-          <w:lang w:val="en-US"/>
-        </w:rPr>
-        <w:t>defun</w:t>
-      </w:r>
-      <w:proofErr w:type="spellEnd"/>
-      <w:r>
-        <w:rPr>
-          <w:lang w:val="en-US"/>
-        </w:rPr>
-        <w:t xml:space="preserve"> </w:t>
-      </w:r>
-      <w:proofErr w:type="spellStart"/>
-      <w:r>
-        <w:rPr>
-          <w:lang w:val="en-US"/>
-        </w:rPr>
-        <w:t>doublebis</w:t>
-      </w:r>
-      <w:proofErr w:type="spellEnd"/>
-      <w:r>
-        <w:rPr>
-          <w:lang w:val="en-US"/>
-        </w:rPr>
-        <w:t xml:space="preserve"> (</w:t>
-      </w:r>
-      <w:r>
-        <w:rPr>
-          <w:lang w:val="en-US"/>
-        </w:rPr>
-        <w:t>L</w:t>
-      </w:r>
-      <w:r>
-        <w:rPr>
-          <w:lang w:val="en-US"/>
-        </w:rPr>
-        <w:t>)</w:t>
-      </w:r>
-    </w:p>
-    <w:p>
-      <w:pPr>
-        <w:pBdr>
-          <w:top w:val="single" w:sz="4" w:space="1" w:color="auto"/>
-          <w:left w:val="single" w:sz="4" w:space="4" w:color="auto"/>
-          <w:bottom w:val="single" w:sz="4" w:space="1" w:color="auto"/>
-          <w:right w:val="single" w:sz="4" w:space="4" w:color="auto"/>
-        </w:pBdr>
-        <w:spacing w:after="0" w:line="240" w:lineRule="auto"/>
-        <w:rPr>
-          <w:lang w:val="en-US"/>
-        </w:rPr>
-      </w:pPr>
-      <w:r>
-        <w:rPr>
-          <w:lang w:val="en-US"/>
-        </w:rPr>
-        <w:t xml:space="preserve">    (when </w:t>
-      </w:r>
-      <w:r>
-        <w:rPr>
-          <w:lang w:val="en-US"/>
-        </w:rPr>
-        <w:t>L</w:t>
-      </w:r>
-    </w:p>
-    <w:p>
-      <w:pPr>
-        <w:pBdr>
-          <w:top w:val="single" w:sz="4" w:space="1" w:color="auto"/>
-          <w:left w:val="single" w:sz="4" w:space="4" w:color="auto"/>
-          <w:bottom w:val="single" w:sz="4" w:space="1" w:color="auto"/>
-          <w:right w:val="single" w:sz="4" w:space="4" w:color="auto"/>
-        </w:pBdr>
-        <w:spacing w:after="0" w:line="240" w:lineRule="auto"/>
-        <w:rPr>
-          <w:lang w:val="en-US"/>
-        </w:rPr>
-      </w:pPr>
-      <w:r>
-        <w:rPr>
-          <w:lang w:val="en-US"/>
-        </w:rPr>
-        <w:t xml:space="preserve">        (if (atom (car </w:t>
-      </w:r>
-      <w:r>
-        <w:rPr>
-          <w:lang w:val="en-US"/>
-        </w:rPr>
-        <w:t>L</w:t>
-      </w:r>
-      <w:r>
-        <w:rPr>
-          <w:lang w:val="en-US"/>
-        </w:rPr>
-        <w:t>))</w:t>
-      </w:r>
-    </w:p>
-    <w:p>
-      <w:pPr>
-        <w:pBdr>
-          <w:top w:val="single" w:sz="4" w:space="1" w:color="auto"/>
-          <w:left w:val="single" w:sz="4" w:space="4" w:color="auto"/>
-          <w:bottom w:val="single" w:sz="4" w:space="1" w:color="auto"/>
-          <w:right w:val="single" w:sz="4" w:space="4" w:color="auto"/>
-        </w:pBdr>
-        <w:spacing w:after="0" w:line="240" w:lineRule="auto"/>
-      </w:pPr>
-      <w:r>
-        <w:rPr>
-          <w:lang w:val="en-US"/>
-        </w:rPr>
-        <w:t xml:space="preserve">            </w:t>
-      </w:r>
-      <w:r>
-        <w:t>(append (</w:t>
-      </w:r>
-      <w:proofErr w:type="spellStart"/>
-      <w:r>
-        <w:t>list</w:t>
-      </w:r>
-      <w:proofErr w:type="spellEnd"/>
-      <w:r>
-        <w:t xml:space="preserve"> (car </w:t>
-      </w:r>
-      <w:r>
-        <w:t>L</w:t>
-      </w:r>
-      <w:r>
-        <w:t xml:space="preserve">) (car </w:t>
-      </w:r>
-      <w:r>
-        <w:t>L</w:t>
-      </w:r>
-      <w:r>
-        <w:t>)) (doublebis (</w:t>
-      </w:r>
-      <w:proofErr w:type="spellStart"/>
-      <w:r>
-        <w:t>cdr</w:t>
-      </w:r>
-      <w:proofErr w:type="spellEnd"/>
-      <w:r>
-        <w:t xml:space="preserve"> </w:t>
-      </w:r>
-      <w:r>
-        <w:t>L</w:t>
-      </w:r>
-      <w:r>
-        <w:t>)))</w:t>
-      </w:r>
-    </w:p>
-    <w:p>
-      <w:pPr>
-        <w:pBdr>
-          <w:top w:val="single" w:sz="4" w:space="1" w:color="auto"/>
-          <w:left w:val="single" w:sz="4" w:space="4" w:color="auto"/>
-          <w:bottom w:val="single" w:sz="4" w:space="1" w:color="auto"/>
-          <w:right w:val="single" w:sz="4" w:space="4" w:color="auto"/>
-        </w:pBdr>
-        <w:spacing w:after="0" w:line="240" w:lineRule="auto"/>
-      </w:pPr>
-      <w:r>
-        <w:t xml:space="preserve">            (append (</w:t>
-      </w:r>
-      <w:proofErr w:type="spellStart"/>
-      <w:r>
-        <w:t>list</w:t>
-      </w:r>
-      <w:proofErr w:type="spellEnd"/>
-      <w:r>
-        <w:t xml:space="preserve"> (doublebis (car </w:t>
-      </w:r>
-      <w:r>
-        <w:t>L</w:t>
-      </w:r>
-      <w:r>
-        <w:t>))) (doublebis (</w:t>
-      </w:r>
-      <w:proofErr w:type="spellStart"/>
-      <w:r>
-        <w:t>cdr</w:t>
-      </w:r>
-      <w:proofErr w:type="spellEnd"/>
-      <w:r>
-        <w:t xml:space="preserve"> </w:t>
-      </w:r>
-      <w:r>
-        <w:t>L</w:t>
-      </w:r>
-      <w:r>
-        <w:t>)))</w:t>
-      </w:r>
-    </w:p>
-    <w:p>
-      <w:pPr>
-        <w:pBdr>
-          <w:top w:val="single" w:sz="4" w:space="1" w:color="auto"/>
-          <w:left w:val="single" w:sz="4" w:space="4" w:color="auto"/>
-          <w:bottom w:val="single" w:sz="4" w:space="1" w:color="auto"/>
-          <w:right w:val="single" w:sz="4" w:space="4" w:color="auto"/>
-        </w:pBdr>
-        <w:spacing w:after="0" w:line="240" w:lineRule="auto"/>
-      </w:pPr>
-      <w:r>
-        <w:t xml:space="preserve">        )</w:t>
-      </w:r>
-    </w:p>
-    <w:p>
-      <w:pPr>
-        <w:pBdr>
-          <w:top w:val="single" w:sz="4" w:space="1" w:color="auto"/>
-          <w:left w:val="single" w:sz="4" w:space="4" w:color="auto"/>
-          <w:bottom w:val="single" w:sz="4" w:space="1" w:color="auto"/>
-          <w:right w:val="single" w:sz="4" w:space="4" w:color="auto"/>
-        </w:pBdr>
-        <w:spacing w:after="0" w:line="240" w:lineRule="auto"/>
-      </w:pPr>
-      <w:r>
-        <w:t xml:space="preserve">   )</w:t>
-      </w:r>
-    </w:p>
-    <w:p>
-      <w:pPr>
-        <w:pBdr>
-          <w:top w:val="single" w:sz="4" w:space="1" w:color="auto"/>
-          <w:left w:val="single" w:sz="4" w:space="4" w:color="auto"/>
-          <w:bottom w:val="single" w:sz="4" w:space="1" w:color="auto"/>
-          <w:right w:val="single" w:sz="4" w:space="4" w:color="auto"/>
-        </w:pBdr>
-        <w:spacing w:after="0" w:line="240" w:lineRule="auto"/>
-      </w:pPr>
-      <w:r>
-        <w:t>)</w:t>
-      </w:r>
-    </w:p>
-    <w:p>
-      <w:pPr>
-        <w:pStyle w:val="Default"/>
-      </w:pPr>
-    </w:p>
-    <w:p>
-      <w:pPr>
-        <w:spacing w:after="0" w:line="240" w:lineRule="auto"/>
-      </w:pPr>
+        <w:lastRenderedPageBreak/>
+        <w:t xml:space="preserve"> </w:t>
+      </w:r>
+      <w:proofErr w:type="spellStart"/>
       <w:r>
         <w:rPr>
           <w:b/>
         </w:rPr>
-        <w:lastRenderedPageBreak/>
-        <w:t xml:space="preserve"> </w:t>
-      </w:r>
-      <w:proofErr w:type="spellStart"/>
+        <w:t>monAppend</w:t>
+      </w:r>
+      <w:proofErr w:type="spellEnd"/>
       <w:r>
         <w:rPr>
           <w:b/>
         </w:rPr>
-        <w:t>monAppend</w:t>
-      </w:r>
-      <w:proofErr w:type="spellEnd"/>
-      <w:r>
-        <w:rPr>
-          <w:b/>
-        </w:rPr>
         <w:t xml:space="preserve"> (L M)</w:t>
       </w:r>
       <w:r>
@@ -2049,6 +2067,9 @@
         <w:spacing w:after="0" w:line="240" w:lineRule="auto"/>
       </w:pPr>
       <w:r>
+        <w:rPr>
+          <w:u w:val="single"/>
+        </w:rPr>
         <w:t>Méthode itérative :</w:t>
       </w:r>
       <w:r>
@@ -2206,40 +2227,151 @@
           <w:right w:val="single" w:sz="4" w:space="4" w:color="auto"/>
         </w:pBdr>
         <w:spacing w:after="0" w:line="240" w:lineRule="auto"/>
-        <w:rPr>
-          <w:lang w:val="en-US"/>
-        </w:rPr>
-      </w:pPr>
-      <w:r>
-        <w:rPr>
-          <w:lang w:val="en-US"/>
-        </w:rPr>
+      </w:pPr>
+      <w:r>
+        <w:rPr>
+          <w:lang w:val="en-US"/>
+        </w:rPr>
+        <w:t xml:space="preserve">        </w:t>
+      </w:r>
+      <w:r>
+        <w:t>(</w:t>
+      </w:r>
+      <w:proofErr w:type="spellStart"/>
+      <w:r>
+        <w:t>dolist</w:t>
+      </w:r>
+      <w:proofErr w:type="spellEnd"/>
+      <w:r>
+        <w:t xml:space="preserve"> (x L)</w:t>
+      </w:r>
+    </w:p>
+    <w:p>
+      <w:pPr>
+        <w:pBdr>
+          <w:top w:val="single" w:sz="4" w:space="1" w:color="auto"/>
+          <w:left w:val="single" w:sz="4" w:space="4" w:color="auto"/>
+          <w:bottom w:val="single" w:sz="4" w:space="1" w:color="auto"/>
+          <w:right w:val="single" w:sz="4" w:space="4" w:color="auto"/>
+        </w:pBdr>
+        <w:spacing w:after="0" w:line="240" w:lineRule="auto"/>
+      </w:pPr>
+      <w:r>
+        <w:t xml:space="preserve">            (</w:t>
+      </w:r>
+      <w:proofErr w:type="spellStart"/>
+      <w:r>
+        <w:t>setq</w:t>
+      </w:r>
+      <w:proofErr w:type="spellEnd"/>
+      <w:r>
+        <w:t xml:space="preserve"> </w:t>
+      </w:r>
+      <w:proofErr w:type="spellStart"/>
+      <w:r>
+        <w:t>temp</w:t>
+      </w:r>
+      <w:proofErr w:type="spellEnd"/>
+      <w:r>
+        <w:t xml:space="preserve"> (cons x </w:t>
+      </w:r>
+      <w:proofErr w:type="spellStart"/>
+      <w:r>
+        <w:t>temp</w:t>
+      </w:r>
+      <w:proofErr w:type="spellEnd"/>
+      <w:r>
+        <w:t>))</w:t>
+      </w:r>
+    </w:p>
+    <w:p>
+      <w:pPr>
+        <w:pBdr>
+          <w:top w:val="single" w:sz="4" w:space="1" w:color="auto"/>
+          <w:left w:val="single" w:sz="4" w:space="4" w:color="auto"/>
+          <w:bottom w:val="single" w:sz="4" w:space="1" w:color="auto"/>
+          <w:right w:val="single" w:sz="4" w:space="4" w:color="auto"/>
+        </w:pBdr>
+        <w:spacing w:after="0" w:line="240" w:lineRule="auto"/>
+      </w:pPr>
+      <w:r>
+        <w:t xml:space="preserve">        )</w:t>
+      </w:r>
+    </w:p>
+    <w:p>
+      <w:pPr>
+        <w:pBdr>
+          <w:top w:val="single" w:sz="4" w:space="1" w:color="auto"/>
+          <w:left w:val="single" w:sz="4" w:space="4" w:color="auto"/>
+          <w:bottom w:val="single" w:sz="4" w:space="1" w:color="auto"/>
+          <w:right w:val="single" w:sz="4" w:space="4" w:color="auto"/>
+        </w:pBdr>
+        <w:spacing w:after="0" w:line="240" w:lineRule="auto"/>
+      </w:pPr>
+      <w:r>
         <w:t xml:space="preserve">        (</w:t>
       </w:r>
       <w:proofErr w:type="spellStart"/>
       <w:r>
-        <w:rPr>
-          <w:lang w:val="en-US"/>
-        </w:rPr>
         <w:t>dolist</w:t>
       </w:r>
       <w:proofErr w:type="spellEnd"/>
       <w:r>
-        <w:rPr>
-          <w:lang w:val="en-US"/>
-        </w:rPr>
-        <w:t xml:space="preserve"> (x </w:t>
-      </w:r>
-      <w:r>
-        <w:rPr>
-          <w:lang w:val="en-US"/>
-        </w:rPr>
-        <w:t>L</w:t>
-      </w:r>
-      <w:r>
-        <w:rPr>
-          <w:lang w:val="en-US"/>
-        </w:rPr>
+        <w:t xml:space="preserve"> (x M)</w:t>
+      </w:r>
+    </w:p>
+    <w:p>
+      <w:pPr>
+        <w:pBdr>
+          <w:top w:val="single" w:sz="4" w:space="1" w:color="auto"/>
+          <w:left w:val="single" w:sz="4" w:space="4" w:color="auto"/>
+          <w:bottom w:val="single" w:sz="4" w:space="1" w:color="auto"/>
+          <w:right w:val="single" w:sz="4" w:space="4" w:color="auto"/>
+        </w:pBdr>
+        <w:spacing w:after="0" w:line="240" w:lineRule="auto"/>
+      </w:pPr>
+      <w:r>
+        <w:t xml:space="preserve">          (</w:t>
+      </w:r>
+      <w:proofErr w:type="spellStart"/>
+      <w:r>
+        <w:t>setq</w:t>
+      </w:r>
+      <w:proofErr w:type="spellEnd"/>
+      <w:r>
+        <w:t xml:space="preserve"> </w:t>
+      </w:r>
+      <w:proofErr w:type="spellStart"/>
+      <w:r>
+        <w:t>temp</w:t>
+      </w:r>
+      <w:proofErr w:type="spellEnd"/>
+      <w:r>
+        <w:t xml:space="preserve"> (cons x </w:t>
+      </w:r>
+      <w:proofErr w:type="spellStart"/>
+      <w:r>
+        <w:t>temp</w:t>
+      </w:r>
+      <w:proofErr w:type="spellEnd"/>
+      <w:r>
+        <w:t>))</w:t>
+      </w:r>
+    </w:p>
+    <w:p>
+      <w:pPr>
+        <w:pBdr>
+          <w:top w:val="single" w:sz="4" w:space="1" w:color="auto"/>
+          <w:left w:val="single" w:sz="4" w:space="4" w:color="auto"/>
+          <w:bottom w:val="single" w:sz="4" w:space="1" w:color="auto"/>
+          <w:right w:val="single" w:sz="4" w:space="4" w:color="auto"/>
+        </w:pBdr>
+        <w:spacing w:after="0" w:line="240" w:lineRule="auto"/>
+      </w:pPr>
+      <w:r>
+        <w:t xml:space="preserve">          </w:t>
+      </w:r>
+      <w:r>
         <w:t>)</w:t>
       </w:r>
     </w:p>
@@ -2252,148 +2384,15 @@
           <w:right w:val="single" w:sz="4" w:space="4" w:color="auto"/>
         </w:pBdr>
         <w:spacing w:after="0" w:line="240" w:lineRule="auto"/>
-        <w:rPr>
-          <w:lang w:val="en-US"/>
-        </w:rPr>
-      </w:pPr>
-      <w:r>
-        <w:rPr>
-          <w:lang w:val="en-US"/>
-        </w:rPr>
-        <w:t xml:space="preserve">            (</w:t>
-      </w:r>
-      <w:proofErr w:type="spellStart"/>
-      <w:r>
-        <w:rPr>
-          <w:lang w:val="en-US"/>
-        </w:rPr>
-        <w:t>setq</w:t>
-      </w:r>
-      <w:proofErr w:type="spellEnd"/>
-      <w:r>
-        <w:rPr>
-          <w:lang w:val="en-US"/>
-        </w:rPr>
-        <w:t xml:space="preserve"> </w:t>
-      </w:r>
-      <w:r>
-        <w:rPr>
-          <w:lang w:val="en-US"/>
-        </w:rPr>
+      </w:pPr>
+      <w:r>
+        <w:t xml:space="preserve">        (reverse </w:t>
+      </w:r>
+      <w:proofErr w:type="spellStart"/>
+      <w:r>
         <w:t>temp</w:t>
       </w:r>
-      <w:r>
-        <w:rPr>
-          <w:lang w:val="en-US"/>
-        </w:rPr>
-        <w:t xml:space="preserve"> (cons x </w:t>
-      </w:r>
-      <w:r>
-        <w:rPr>
-          <w:lang w:val="en-US"/>
-        </w:rPr>
-        <w:t>temp</w:t>
-      </w:r>
-      <w:r>
-        <w:rPr>
-          <w:lang w:val="en-US"/>
-        </w:rPr>
-        <w:t>))</w:t>
-      </w:r>
-    </w:p>
-    <w:p>
-      <w:pPr>
-        <w:pBdr>
-          <w:top w:val="single" w:sz="4" w:space="1" w:color="auto"/>
-          <w:left w:val="single" w:sz="4" w:space="4" w:color="auto"/>
-          <w:bottom w:val="single" w:sz="4" w:space="1" w:color="auto"/>
-          <w:right w:val="single" w:sz="4" w:space="4" w:color="auto"/>
-        </w:pBdr>
-        <w:spacing w:after="0" w:line="240" w:lineRule="auto"/>
-        <w:rPr>
-          <w:lang w:val="en-US"/>
-        </w:rPr>
-      </w:pPr>
-      <w:r>
-        <w:rPr>
-          <w:lang w:val="en-US"/>
-        </w:rPr>
-        <w:t xml:space="preserve">        )</w:t>
-      </w:r>
-    </w:p>
-    <w:p>
-      <w:pPr>
-        <w:pBdr>
-          <w:top w:val="single" w:sz="4" w:space="1" w:color="auto"/>
-          <w:left w:val="single" w:sz="4" w:space="4" w:color="auto"/>
-          <w:bottom w:val="single" w:sz="4" w:space="1" w:color="auto"/>
-          <w:right w:val="single" w:sz="4" w:space="4" w:color="auto"/>
-        </w:pBdr>
-        <w:spacing w:after="0" w:line="240" w:lineRule="auto"/>
-      </w:pPr>
-      <w:r>
-        <w:t xml:space="preserve">        (</w:t>
-      </w:r>
-      <w:proofErr w:type="spellStart"/>
-      <w:r>
-        <w:t>dolist</w:t>
-      </w:r>
-      <w:proofErr w:type="spellEnd"/>
-      <w:r>
-        <w:t xml:space="preserve"> (x M)</w:t>
-      </w:r>
-    </w:p>
-    <w:p>
-      <w:pPr>
-        <w:pBdr>
-          <w:top w:val="single" w:sz="4" w:space="1" w:color="auto"/>
-          <w:left w:val="single" w:sz="4" w:space="4" w:color="auto"/>
-          <w:bottom w:val="single" w:sz="4" w:space="1" w:color="auto"/>
-          <w:right w:val="single" w:sz="4" w:space="4" w:color="auto"/>
-        </w:pBdr>
-        <w:spacing w:after="0" w:line="240" w:lineRule="auto"/>
-      </w:pPr>
-      <w:r>
-        <w:t xml:space="preserve">          (</w:t>
-      </w:r>
-      <w:proofErr w:type="spellStart"/>
-      <w:r>
-        <w:t>setq</w:t>
-      </w:r>
-      <w:proofErr w:type="spellEnd"/>
-      <w:r>
-        <w:t xml:space="preserve"> </w:t>
-      </w:r>
-      <w:proofErr w:type="spellStart"/>
-      <w:r>
-        <w:t>temp</w:t>
-      </w:r>
-      <w:proofErr w:type="spellEnd"/>
-      <w:r>
-        <w:t xml:space="preserve"> (cons x </w:t>
-      </w:r>
-      <w:proofErr w:type="spellStart"/>
-      <w:r>
-        <w:t>temp</w:t>
-      </w:r>
-      <w:proofErr w:type="spellEnd"/>
-      <w:r>
-        <w:t>))</w:t>
-      </w:r>
-    </w:p>
-    <w:p>
-      <w:pPr>
-        <w:pBdr>
-          <w:top w:val="single" w:sz="4" w:space="1" w:color="auto"/>
-          <w:left w:val="single" w:sz="4" w:space="4" w:color="auto"/>
-          <w:bottom w:val="single" w:sz="4" w:space="1" w:color="auto"/>
-          <w:right w:val="single" w:sz="4" w:space="4" w:color="auto"/>
-        </w:pBdr>
-        <w:spacing w:after="0" w:line="240" w:lineRule="auto"/>
-      </w:pPr>
-      <w:r>
-        <w:t xml:space="preserve">          </w:t>
-      </w:r>
+      <w:proofErr w:type="spellEnd"/>
       <w:r>
         <w:t>)</w:t>
       </w:r>
@@ -2409,60 +2408,41 @@
         <w:spacing w:after="0" w:line="240" w:lineRule="auto"/>
       </w:pPr>
       <w:r>
-        <w:t xml:space="preserve">        (reverse </w:t>
-      </w:r>
-      <w:proofErr w:type="spellStart"/>
-      <w:r>
-        <w:t>temp</w:t>
-      </w:r>
-      <w:proofErr w:type="spellEnd"/>
+        <w:t xml:space="preserve">      )</w:t>
+      </w:r>
+    </w:p>
+    <w:p>
+      <w:pPr>
+        <w:pBdr>
+          <w:top w:val="single" w:sz="4" w:space="1" w:color="auto"/>
+          <w:left w:val="single" w:sz="4" w:space="4" w:color="auto"/>
+          <w:bottom w:val="single" w:sz="4" w:space="1" w:color="auto"/>
+          <w:right w:val="single" w:sz="4" w:space="4" w:color="auto"/>
+        </w:pBdr>
+        <w:spacing w:after="0" w:line="240" w:lineRule="auto"/>
+      </w:pPr>
       <w:r>
         <w:t>)</w:t>
       </w:r>
     </w:p>
     <w:p>
       <w:pPr>
-        <w:pBdr>
-          <w:top w:val="single" w:sz="4" w:space="1" w:color="auto"/>
-          <w:left w:val="single" w:sz="4" w:space="4" w:color="auto"/>
-          <w:bottom w:val="single" w:sz="4" w:space="1" w:color="auto"/>
-          <w:right w:val="single" w:sz="4" w:space="4" w:color="auto"/>
-        </w:pBdr>
-        <w:spacing w:after="0" w:line="240" w:lineRule="auto"/>
-      </w:pPr>
-      <w:r>
-        <w:t xml:space="preserve">      )</w:t>
-      </w:r>
-    </w:p>
-    <w:p>
-      <w:pPr>
-        <w:pBdr>
-          <w:top w:val="single" w:sz="4" w:space="1" w:color="auto"/>
-          <w:left w:val="single" w:sz="4" w:space="4" w:color="auto"/>
-          <w:bottom w:val="single" w:sz="4" w:space="1" w:color="auto"/>
-          <w:right w:val="single" w:sz="4" w:space="4" w:color="auto"/>
-        </w:pBdr>
-        <w:spacing w:after="0" w:line="240" w:lineRule="auto"/>
-      </w:pPr>
-      <w:r>
-        <w:t>)</w:t>
-      </w:r>
-    </w:p>
-    <w:p>
-      <w:pPr>
-        <w:spacing w:after="0" w:line="240" w:lineRule="auto"/>
-      </w:pPr>
-    </w:p>
-    <w:p>
-      <w:pPr>
-        <w:spacing w:after="0" w:line="240" w:lineRule="auto"/>
-      </w:pPr>
-    </w:p>
-    <w:p>
-      <w:pPr>
-        <w:spacing w:after="0" w:line="240" w:lineRule="auto"/>
-      </w:pPr>
-      <w:r>
+        <w:spacing w:after="0" w:line="240" w:lineRule="auto"/>
+      </w:pPr>
+    </w:p>
+    <w:p>
+      <w:pPr>
+        <w:spacing w:after="0" w:line="240" w:lineRule="auto"/>
+      </w:pPr>
+    </w:p>
+    <w:p>
+      <w:pPr>
+        <w:spacing w:after="0" w:line="240" w:lineRule="auto"/>
+      </w:pPr>
+      <w:r>
+        <w:rPr>
+          <w:u w:val="single"/>
+        </w:rPr>
         <w:t>Méthode récursive :</w:t>
       </w:r>
       <w:r>
@@ -2875,16 +2855,6 @@
     </w:p>
     <w:p>
       <w:pPr>
-        <w:spacing w:after="0" w:line="240" w:lineRule="auto"/>
-      </w:pPr>
-    </w:p>
-    <w:p>
-      <w:pPr>
-        <w:spacing w:after="0" w:line="240" w:lineRule="auto"/>
-      </w:pPr>
-    </w:p>
-    <w:p>
-      <w:pPr>
         <w:pStyle w:val="Default"/>
       </w:pPr>
     </w:p>
@@ -2893,18 +2863,42 @@
         <w:spacing w:after="0" w:line="240" w:lineRule="auto"/>
       </w:pPr>
       <w:r>
-        <w:t xml:space="preserve"> </w:t>
-      </w:r>
-      <w:proofErr w:type="spellStart"/>
-      <w:r>
+        <w:rPr>
+          <w:b/>
+        </w:rPr>
+        <w:t xml:space="preserve"> </w:t>
+      </w:r>
+      <w:proofErr w:type="spellStart"/>
+      <w:r>
+        <w:rPr>
+          <w:b/>
+        </w:rPr>
         <w:t>myEqual</w:t>
       </w:r>
       <w:proofErr w:type="spellEnd"/>
       <w:r>
-        <w:t xml:space="preserve"> : retourne t ou </w:t>
-      </w:r>
-      <w:proofErr w:type="spellStart"/>
-      <w:r>
+        <w:rPr>
+          <w:b/>
+        </w:rPr>
+        <w:t xml:space="preserve"> :</w:t>
+      </w:r>
+      <w:r>
+        <w:t xml:space="preserve"> retourne </w:t>
+      </w:r>
+      <w:r>
+        <w:rPr>
+          <w:b/>
+        </w:rPr>
+        <w:t>t</w:t>
+      </w:r>
+      <w:r>
+        <w:t xml:space="preserve"> ou </w:t>
+      </w:r>
+      <w:proofErr w:type="spellStart"/>
+      <w:r>
+        <w:rPr>
+          <w:b/>
+        </w:rPr>
         <w:t>nil</w:t>
       </w:r>
       <w:proofErr w:type="spellEnd"/>
@@ -2916,11 +2910,460 @@
       <w:pPr>
         <w:spacing w:after="0" w:line="240" w:lineRule="auto"/>
       </w:pPr>
-    </w:p>
-    <w:p>
-      <w:pPr>
-        <w:spacing w:after="0" w:line="240" w:lineRule="auto"/>
-      </w:pPr>
+      <w:r>
+        <w:t xml:space="preserve">Dans  cette fonction, nous testons, en premier, si les types des deux arguments est le même. Si non, on renvoie </w:t>
+      </w:r>
+      <w:proofErr w:type="spellStart"/>
+      <w:r>
+        <w:rPr>
+          <w:b/>
+        </w:rPr>
+        <w:t>nil</w:t>
+      </w:r>
+      <w:proofErr w:type="spellEnd"/>
+      <w:r>
+        <w:t xml:space="preserve">. Si oui, on utilise un </w:t>
+      </w:r>
+      <w:proofErr w:type="spellStart"/>
+      <w:r>
+        <w:rPr>
+          <w:b/>
+        </w:rPr>
+        <w:t>cond</w:t>
+      </w:r>
+      <w:proofErr w:type="spellEnd"/>
+      <w:r>
+        <w:t xml:space="preserve"> pour tester si ce sont des atomes ou des listes. Dans le cas d'atomes on les compare avec </w:t>
+      </w:r>
+      <w:proofErr w:type="spellStart"/>
+      <w:r>
+        <w:rPr>
+          <w:b/>
+        </w:rPr>
+        <w:t>eq</w:t>
+      </w:r>
+      <w:proofErr w:type="spellEnd"/>
+      <w:r>
+        <w:t xml:space="preserve">. Dans le cas de liste, nous comparons récursivement </w:t>
+      </w:r>
+      <w:r>
+        <w:t>les éléments des listes un par un.</w:t>
+      </w:r>
+    </w:p>
+    <w:p>
+      <w:pPr>
+        <w:spacing w:after="0" w:line="240" w:lineRule="auto"/>
+      </w:pPr>
+    </w:p>
+    <w:p>
+      <w:pPr>
+        <w:pBdr>
+          <w:top w:val="single" w:sz="4" w:space="1" w:color="auto"/>
+          <w:left w:val="single" w:sz="4" w:space="4" w:color="auto"/>
+          <w:bottom w:val="single" w:sz="4" w:space="1" w:color="auto"/>
+          <w:right w:val="single" w:sz="4" w:space="4" w:color="auto"/>
+        </w:pBdr>
+        <w:spacing w:after="0" w:line="240" w:lineRule="auto"/>
+      </w:pPr>
+      <w:r>
+        <w:t>(</w:t>
+      </w:r>
+      <w:proofErr w:type="spellStart"/>
+      <w:r>
+        <w:t>defun</w:t>
+      </w:r>
+      <w:proofErr w:type="spellEnd"/>
+      <w:r>
+        <w:t xml:space="preserve"> </w:t>
+      </w:r>
+      <w:proofErr w:type="spellStart"/>
+      <w:r>
+        <w:t>myEqual</w:t>
+      </w:r>
+      <w:proofErr w:type="spellEnd"/>
+      <w:r>
+        <w:t xml:space="preserve"> (a b)</w:t>
+      </w:r>
+    </w:p>
+    <w:p>
+      <w:pPr>
+        <w:pBdr>
+          <w:top w:val="single" w:sz="4" w:space="1" w:color="auto"/>
+          <w:left w:val="single" w:sz="4" w:space="4" w:color="auto"/>
+          <w:bottom w:val="single" w:sz="4" w:space="1" w:color="auto"/>
+          <w:right w:val="single" w:sz="4" w:space="4" w:color="auto"/>
+        </w:pBdr>
+        <w:spacing w:after="0" w:line="240" w:lineRule="auto"/>
+        <w:rPr>
+          <w:lang w:val="de-DE"/>
+        </w:rPr>
+      </w:pPr>
+      <w:r>
+        <w:t xml:space="preserve">    (</w:t>
+      </w:r>
+      <w:proofErr w:type="spellStart"/>
+      <w:r>
+        <w:t>when</w:t>
+      </w:r>
+      <w:proofErr w:type="spellEnd"/>
+      <w:r>
+        <w:t xml:space="preserve"> (</w:t>
+      </w:r>
+      <w:proofErr w:type="spellStart"/>
+      <w:r>
+        <w:t>eq</w:t>
+      </w:r>
+      <w:proofErr w:type="spellEnd"/>
+      <w:r>
+        <w:t xml:space="preserve"> (type-of a) (type-of b)</w:t>
+      </w:r>
+      <w:r>
+        <w:rPr>
+          <w:lang w:val="de-DE"/>
+        </w:rPr>
+        <w:t>)</w:t>
+      </w:r>
+    </w:p>
+    <w:p>
+      <w:pPr>
+        <w:pBdr>
+          <w:top w:val="single" w:sz="4" w:space="1" w:color="auto"/>
+          <w:left w:val="single" w:sz="4" w:space="4" w:color="auto"/>
+          <w:bottom w:val="single" w:sz="4" w:space="1" w:color="auto"/>
+          <w:right w:val="single" w:sz="4" w:space="4" w:color="auto"/>
+        </w:pBdr>
+        <w:spacing w:after="0" w:line="240" w:lineRule="auto"/>
+        <w:rPr>
+          <w:lang w:val="de-DE"/>
+        </w:rPr>
+      </w:pPr>
+      <w:r>
+        <w:rPr>
+          <w:lang w:val="de-DE"/>
+        </w:rPr>
+        <w:t xml:space="preserve">        (</w:t>
+      </w:r>
+      <w:proofErr w:type="spellStart"/>
+      <w:r>
+        <w:rPr>
+          <w:lang w:val="de-DE"/>
+        </w:rPr>
+        <w:t>cond</w:t>
+      </w:r>
+      <w:proofErr w:type="spellEnd"/>
+      <w:r>
+        <w:rPr>
+          <w:lang w:val="de-DE"/>
+        </w:rPr>
+        <w:t xml:space="preserve"> </w:t>
+      </w:r>
+    </w:p>
+    <w:p>
+      <w:pPr>
+        <w:pBdr>
+          <w:top w:val="single" w:sz="4" w:space="1" w:color="auto"/>
+          <w:left w:val="single" w:sz="4" w:space="4" w:color="auto"/>
+          <w:bottom w:val="single" w:sz="4" w:space="1" w:color="auto"/>
+          <w:right w:val="single" w:sz="4" w:space="4" w:color="auto"/>
+        </w:pBdr>
+        <w:spacing w:after="0" w:line="240" w:lineRule="auto"/>
+        <w:rPr>
+          <w:lang w:val="de-DE"/>
+        </w:rPr>
+      </w:pPr>
+      <w:r>
+        <w:rPr>
+          <w:lang w:val="de-DE"/>
+        </w:rPr>
+        <w:t xml:space="preserve">            ((atom a)</w:t>
+      </w:r>
+    </w:p>
+    <w:p>
+      <w:pPr>
+        <w:pBdr>
+          <w:top w:val="single" w:sz="4" w:space="1" w:color="auto"/>
+          <w:left w:val="single" w:sz="4" w:space="4" w:color="auto"/>
+          <w:bottom w:val="single" w:sz="4" w:space="1" w:color="auto"/>
+          <w:right w:val="single" w:sz="4" w:space="4" w:color="auto"/>
+        </w:pBdr>
+        <w:spacing w:after="0" w:line="240" w:lineRule="auto"/>
+        <w:rPr>
+          <w:lang w:val="de-DE"/>
+        </w:rPr>
+      </w:pPr>
+      <w:r>
+        <w:rPr>
+          <w:lang w:val="de-DE"/>
+        </w:rPr>
+        <w:t xml:space="preserve">                (</w:t>
+      </w:r>
+      <w:proofErr w:type="spellStart"/>
+      <w:r>
+        <w:rPr>
+          <w:lang w:val="de-DE"/>
+        </w:rPr>
+        <w:t>eq</w:t>
+      </w:r>
+      <w:proofErr w:type="spellEnd"/>
+      <w:r>
+        <w:rPr>
+          <w:lang w:val="de-DE"/>
+        </w:rPr>
+        <w:t xml:space="preserve"> a b)</w:t>
+      </w:r>
+    </w:p>
+    <w:p>
+      <w:pPr>
+        <w:pBdr>
+          <w:top w:val="single" w:sz="4" w:space="1" w:color="auto"/>
+          <w:left w:val="single" w:sz="4" w:space="4" w:color="auto"/>
+          <w:bottom w:val="single" w:sz="4" w:space="1" w:color="auto"/>
+          <w:right w:val="single" w:sz="4" w:space="4" w:color="auto"/>
+        </w:pBdr>
+        <w:spacing w:after="0" w:line="240" w:lineRule="auto"/>
+        <w:rPr>
+          <w:lang w:val="de-DE"/>
+        </w:rPr>
+      </w:pPr>
+      <w:r>
+        <w:rPr>
+          <w:lang w:val="de-DE"/>
+        </w:rPr>
+        <w:t xml:space="preserve">            )</w:t>
+      </w:r>
+    </w:p>
+    <w:p>
+      <w:pPr>
+        <w:pBdr>
+          <w:top w:val="single" w:sz="4" w:space="1" w:color="auto"/>
+          <w:left w:val="single" w:sz="4" w:space="4" w:color="auto"/>
+          <w:bottom w:val="single" w:sz="4" w:space="1" w:color="auto"/>
+          <w:right w:val="single" w:sz="4" w:space="4" w:color="auto"/>
+        </w:pBdr>
+        <w:spacing w:after="0" w:line="240" w:lineRule="auto"/>
+        <w:rPr>
+          <w:lang w:val="de-DE"/>
+        </w:rPr>
+      </w:pPr>
+      <w:r>
+        <w:rPr>
+          <w:lang w:val="de-DE"/>
+        </w:rPr>
+        <w:lastRenderedPageBreak/>
+        <w:t xml:space="preserve">            ((</w:t>
+      </w:r>
+      <w:proofErr w:type="spellStart"/>
+      <w:r>
+        <w:rPr>
+          <w:lang w:val="de-DE"/>
+        </w:rPr>
+        <w:t>listp</w:t>
+      </w:r>
+      <w:proofErr w:type="spellEnd"/>
+      <w:r>
+        <w:rPr>
+          <w:lang w:val="de-DE"/>
+        </w:rPr>
+        <w:t xml:space="preserve"> a)</w:t>
+      </w:r>
+    </w:p>
+    <w:p>
+      <w:pPr>
+        <w:pBdr>
+          <w:top w:val="single" w:sz="4" w:space="1" w:color="auto"/>
+          <w:left w:val="single" w:sz="4" w:space="4" w:color="auto"/>
+          <w:bottom w:val="single" w:sz="4" w:space="1" w:color="auto"/>
+          <w:right w:val="single" w:sz="4" w:space="4" w:color="auto"/>
+        </w:pBdr>
+        <w:spacing w:after="0" w:line="240" w:lineRule="auto"/>
+        <w:rPr>
+          <w:lang w:val="de-DE"/>
+        </w:rPr>
+      </w:pPr>
+      <w:r>
+        <w:rPr>
+          <w:lang w:val="de-DE"/>
+        </w:rPr>
+        <w:t xml:space="preserve">                (</w:t>
+      </w:r>
+      <w:proofErr w:type="spellStart"/>
+      <w:r>
+        <w:rPr>
+          <w:lang w:val="de-DE"/>
+        </w:rPr>
+        <w:t>and</w:t>
+      </w:r>
+      <w:proofErr w:type="spellEnd"/>
+      <w:r>
+        <w:rPr>
+          <w:lang w:val="de-DE"/>
+        </w:rPr>
+        <w:t xml:space="preserve"> (</w:t>
+      </w:r>
+      <w:proofErr w:type="spellStart"/>
+      <w:r>
+        <w:rPr>
+          <w:lang w:val="de-DE"/>
+        </w:rPr>
+        <w:t>myEqual</w:t>
+      </w:r>
+      <w:proofErr w:type="spellEnd"/>
+      <w:r>
+        <w:rPr>
+          <w:lang w:val="de-DE"/>
+        </w:rPr>
+        <w:t xml:space="preserve"> (</w:t>
+      </w:r>
+      <w:proofErr w:type="spellStart"/>
+      <w:r>
+        <w:rPr>
+          <w:lang w:val="de-DE"/>
+        </w:rPr>
+        <w:t>car</w:t>
+      </w:r>
+      <w:proofErr w:type="spellEnd"/>
+      <w:r>
+        <w:rPr>
+          <w:lang w:val="de-DE"/>
+        </w:rPr>
+        <w:t xml:space="preserve"> a) (</w:t>
+      </w:r>
+      <w:proofErr w:type="spellStart"/>
+      <w:r>
+        <w:rPr>
+          <w:lang w:val="de-DE"/>
+        </w:rPr>
+        <w:t>car</w:t>
+      </w:r>
+      <w:proofErr w:type="spellEnd"/>
+      <w:r>
+        <w:rPr>
+          <w:lang w:val="de-DE"/>
+        </w:rPr>
+        <w:t xml:space="preserve"> b)) (</w:t>
+      </w:r>
+      <w:proofErr w:type="spellStart"/>
+      <w:r>
+        <w:rPr>
+          <w:lang w:val="de-DE"/>
+        </w:rPr>
+        <w:t>myEqual</w:t>
+      </w:r>
+      <w:proofErr w:type="spellEnd"/>
+      <w:r>
+        <w:rPr>
+          <w:lang w:val="de-DE"/>
+        </w:rPr>
+        <w:t xml:space="preserve"> (</w:t>
+      </w:r>
+      <w:proofErr w:type="spellStart"/>
+      <w:r>
+        <w:rPr>
+          <w:lang w:val="de-DE"/>
+        </w:rPr>
+        <w:t>cdr</w:t>
+      </w:r>
+      <w:proofErr w:type="spellEnd"/>
+      <w:r>
+        <w:rPr>
+          <w:lang w:val="de-DE"/>
+        </w:rPr>
+        <w:t xml:space="preserve"> a) (</w:t>
+      </w:r>
+      <w:proofErr w:type="spellStart"/>
+      <w:r>
+        <w:rPr>
+          <w:lang w:val="de-DE"/>
+        </w:rPr>
+        <w:t>cdr</w:t>
+      </w:r>
+      <w:proofErr w:type="spellEnd"/>
+      <w:r>
+        <w:rPr>
+          <w:lang w:val="de-DE"/>
+        </w:rPr>
+        <w:t xml:space="preserve"> b)))</w:t>
+      </w:r>
+    </w:p>
+    <w:p>
+      <w:pPr>
+        <w:pBdr>
+          <w:top w:val="single" w:sz="4" w:space="1" w:color="auto"/>
+          <w:left w:val="single" w:sz="4" w:space="4" w:color="auto"/>
+          <w:bottom w:val="single" w:sz="4" w:space="1" w:color="auto"/>
+          <w:right w:val="single" w:sz="4" w:space="4" w:color="auto"/>
+        </w:pBdr>
+        <w:spacing w:after="0" w:line="240" w:lineRule="auto"/>
+        <w:rPr>
+          <w:lang w:val="de-DE"/>
+        </w:rPr>
+      </w:pPr>
+      <w:r>
+        <w:rPr>
+          <w:lang w:val="de-DE"/>
+        </w:rPr>
+        <w:t xml:space="preserve">            )</w:t>
+      </w:r>
+    </w:p>
+    <w:p>
+      <w:pPr>
+        <w:pBdr>
+          <w:top w:val="single" w:sz="4" w:space="1" w:color="auto"/>
+          <w:left w:val="single" w:sz="4" w:space="4" w:color="auto"/>
+          <w:bottom w:val="single" w:sz="4" w:space="1" w:color="auto"/>
+          <w:right w:val="single" w:sz="4" w:space="4" w:color="auto"/>
+        </w:pBdr>
+        <w:spacing w:after="0" w:line="240" w:lineRule="auto"/>
+        <w:rPr>
+          <w:lang w:val="de-DE"/>
+        </w:rPr>
+      </w:pPr>
+      <w:r>
+        <w:rPr>
+          <w:lang w:val="de-DE"/>
+        </w:rPr>
+        <w:t xml:space="preserve">        )</w:t>
+      </w:r>
+    </w:p>
+    <w:p>
+      <w:pPr>
+        <w:pBdr>
+          <w:top w:val="single" w:sz="4" w:space="1" w:color="auto"/>
+          <w:left w:val="single" w:sz="4" w:space="4" w:color="auto"/>
+          <w:bottom w:val="single" w:sz="4" w:space="1" w:color="auto"/>
+          <w:right w:val="single" w:sz="4" w:space="4" w:color="auto"/>
+        </w:pBdr>
+        <w:spacing w:after="0" w:line="240" w:lineRule="auto"/>
+        <w:rPr>
+          <w:lang w:val="de-DE"/>
+        </w:rPr>
+      </w:pPr>
+      <w:r>
+        <w:rPr>
+          <w:lang w:val="de-DE"/>
+        </w:rPr>
+        <w:t xml:space="preserve">    )</w:t>
+      </w:r>
+    </w:p>
+    <w:p>
+      <w:pPr>
+        <w:pBdr>
+          <w:top w:val="single" w:sz="4" w:space="1" w:color="auto"/>
+          <w:left w:val="single" w:sz="4" w:space="4" w:color="auto"/>
+          <w:bottom w:val="single" w:sz="4" w:space="1" w:color="auto"/>
+          <w:right w:val="single" w:sz="4" w:space="4" w:color="auto"/>
+        </w:pBdr>
+        <w:spacing w:after="0" w:line="240" w:lineRule="auto"/>
+        <w:rPr>
+          <w:lang w:val="de-DE"/>
+        </w:rPr>
+      </w:pPr>
+      <w:r>
+        <w:rPr>
+          <w:lang w:val="de-DE"/>
+        </w:rPr>
+        <w:t>)</w:t>
+      </w:r>
     </w:p>
     <w:p>
       <w:pPr>
@@ -3256,6 +3699,355 @@
       <w:pPr>
         <w:spacing w:after="0" w:line="240" w:lineRule="auto"/>
       </w:pPr>
+    </w:p>
+    <w:p>
+      <w:pPr>
+        <w:spacing w:after="0" w:line="240" w:lineRule="auto"/>
+      </w:pPr>
+    </w:p>
+    <w:p>
+      <w:pPr>
+        <w:spacing w:after="0" w:line="240" w:lineRule="auto"/>
+      </w:pPr>
+      <w:r>
+        <w:t>Exercice 3 :</w:t>
+      </w:r>
+    </w:p>
+    <w:p>
+      <w:pPr>
+        <w:spacing w:after="0" w:line="240" w:lineRule="auto"/>
+      </w:pPr>
+    </w:p>
+    <w:p>
+      <w:pPr>
+        <w:spacing w:after="0" w:line="240" w:lineRule="auto"/>
+      </w:pPr>
+      <w:r>
+        <w:t>(</w:t>
+      </w:r>
+      <w:proofErr w:type="spellStart"/>
+      <w:r>
+        <w:t>my</w:t>
+      </w:r>
+      <w:proofErr w:type="spellEnd"/>
+      <w:r>
+        <w:t>-</w:t>
+      </w:r>
+      <w:proofErr w:type="spellStart"/>
+      <w:r>
+        <w:t>assoc</w:t>
+      </w:r>
+      <w:proofErr w:type="spellEnd"/>
+      <w:r>
+        <w:t xml:space="preserve"> </w:t>
+      </w:r>
+      <w:proofErr w:type="spellStart"/>
+      <w:r>
+        <w:t>cle</w:t>
+      </w:r>
+      <w:proofErr w:type="spellEnd"/>
+      <w:r>
+        <w:t xml:space="preserve"> a-liste) retourne </w:t>
+      </w:r>
+      <w:proofErr w:type="spellStart"/>
+      <w:r>
+        <w:t>nil</w:t>
+      </w:r>
+      <w:proofErr w:type="spellEnd"/>
+      <w:r>
+        <w:t xml:space="preserve"> si </w:t>
+      </w:r>
+      <w:proofErr w:type="spellStart"/>
+      <w:r>
+        <w:t>cle</w:t>
+      </w:r>
+      <w:proofErr w:type="spellEnd"/>
+      <w:r>
+        <w:t xml:space="preserve"> ne correspond à aucune clé de la liste d'association, la paire correspondante dans le cas contraire; cette fonction existe sous le nom de </w:t>
+      </w:r>
+      <w:proofErr w:type="spellStart"/>
+      <w:r>
+        <w:t>assoc</w:t>
+      </w:r>
+      <w:proofErr w:type="spellEnd"/>
+      <w:r>
+        <w:t>.</w:t>
+      </w:r>
+    </w:p>
+    <w:p>
+      <w:pPr>
+        <w:spacing w:after="0" w:line="240" w:lineRule="auto"/>
+      </w:pPr>
+      <w:r>
+        <w:t xml:space="preserve">a-liste est une liste d'associations de la forme : </w:t>
+      </w:r>
+      <w:r>
+        <w:t>((clé1 valeur1) (clé2 valeur2) ... (</w:t>
+      </w:r>
+      <w:proofErr w:type="spellStart"/>
+      <w:r>
+        <w:t>clén</w:t>
+      </w:r>
+      <w:proofErr w:type="spellEnd"/>
+      <w:r>
+        <w:t xml:space="preserve"> </w:t>
+      </w:r>
+      <w:proofErr w:type="spellStart"/>
+      <w:r>
+        <w:t>valeurn</w:t>
+      </w:r>
+      <w:proofErr w:type="spellEnd"/>
+      <w:r>
+        <w:t>))</w:t>
+      </w:r>
+      <w:r>
+        <w:t>.</w:t>
+      </w:r>
+    </w:p>
+    <w:p>
+      <w:pPr>
+        <w:spacing w:after="0" w:line="240" w:lineRule="auto"/>
+      </w:pPr>
+    </w:p>
+    <w:p>
+      <w:pPr>
+        <w:spacing w:after="0" w:line="240" w:lineRule="auto"/>
+      </w:pPr>
+      <w:r>
+        <w:t xml:space="preserve">Nous utilisons un </w:t>
+      </w:r>
+      <w:proofErr w:type="spellStart"/>
+      <w:r>
+        <w:rPr>
+          <w:b/>
+        </w:rPr>
+        <w:t>dolist</w:t>
+      </w:r>
+      <w:proofErr w:type="spellEnd"/>
+      <w:r>
+        <w:t xml:space="preserve"> sur le paramètre a-liste. Dès qu'une clé (qui correspond à </w:t>
+      </w:r>
+      <w:r>
+        <w:rPr>
+          <w:b/>
+        </w:rPr>
+        <w:t>car</w:t>
+      </w:r>
+      <w:r>
+        <w:t xml:space="preserve"> de x) est égale à celle recherchée on renvoie la paire grâce à </w:t>
+      </w:r>
+      <w:r>
+        <w:rPr>
+          <w:b/>
+        </w:rPr>
+        <w:t>return</w:t>
+      </w:r>
+      <w:r>
+        <w:t>.</w:t>
+      </w:r>
+      <w:r>
+        <w:t xml:space="preserve"> Si a-liste ne contient pas la clé recherchée, on parcours entièrement la liste et </w:t>
+      </w:r>
+      <w:proofErr w:type="spellStart"/>
+      <w:r>
+        <w:rPr>
+          <w:b/>
+        </w:rPr>
+        <w:t>dolist</w:t>
+      </w:r>
+      <w:proofErr w:type="spellEnd"/>
+      <w:r>
+        <w:t xml:space="preserve"> va automatiquement renvoyer </w:t>
+      </w:r>
+      <w:proofErr w:type="spellStart"/>
+      <w:r>
+        <w:rPr>
+          <w:b/>
+        </w:rPr>
+        <w:t>nil</w:t>
+      </w:r>
+      <w:proofErr w:type="spellEnd"/>
+      <w:r>
+        <w:t>.</w:t>
+      </w:r>
+    </w:p>
+    <w:p>
+      <w:pPr>
+        <w:spacing w:after="0" w:line="240" w:lineRule="auto"/>
+      </w:pPr>
+    </w:p>
+    <w:p>
+      <w:pPr>
+        <w:pBdr>
+          <w:top w:val="single" w:sz="4" w:space="1" w:color="auto"/>
+          <w:left w:val="single" w:sz="4" w:space="4" w:color="auto"/>
+          <w:bottom w:val="single" w:sz="4" w:space="1" w:color="auto"/>
+          <w:right w:val="single" w:sz="4" w:space="4" w:color="auto"/>
+        </w:pBdr>
+        <w:spacing w:after="0" w:line="240" w:lineRule="auto"/>
+      </w:pPr>
+      <w:r>
+        <w:t>(</w:t>
+      </w:r>
+      <w:proofErr w:type="spellStart"/>
+      <w:r>
+        <w:t>defun</w:t>
+      </w:r>
+      <w:proofErr w:type="spellEnd"/>
+      <w:r>
+        <w:t xml:space="preserve"> </w:t>
+      </w:r>
+      <w:proofErr w:type="spellStart"/>
+      <w:r>
+        <w:t>my</w:t>
+      </w:r>
+      <w:proofErr w:type="spellEnd"/>
+      <w:r>
+        <w:t>-</w:t>
+      </w:r>
+      <w:proofErr w:type="spellStart"/>
+      <w:r>
+        <w:t>assoc</w:t>
+      </w:r>
+      <w:proofErr w:type="spellEnd"/>
+      <w:r>
+        <w:t xml:space="preserve"> (</w:t>
+      </w:r>
+      <w:proofErr w:type="spellStart"/>
+      <w:r>
+        <w:t>cle</w:t>
+      </w:r>
+      <w:proofErr w:type="spellEnd"/>
+      <w:r>
+        <w:t xml:space="preserve"> a-liste)</w:t>
+      </w:r>
+    </w:p>
+    <w:p>
+      <w:pPr>
+        <w:pBdr>
+          <w:top w:val="single" w:sz="4" w:space="1" w:color="auto"/>
+          <w:left w:val="single" w:sz="4" w:space="4" w:color="auto"/>
+          <w:bottom w:val="single" w:sz="4" w:space="1" w:color="auto"/>
+          <w:right w:val="single" w:sz="4" w:space="4" w:color="auto"/>
+        </w:pBdr>
+        <w:spacing w:after="0" w:line="240" w:lineRule="auto"/>
+      </w:pPr>
+      <w:r>
+        <w:tab/>
+        <w:t>(</w:t>
+      </w:r>
+      <w:proofErr w:type="spellStart"/>
+      <w:r>
+        <w:t>dolist</w:t>
+      </w:r>
+      <w:proofErr w:type="spellEnd"/>
+      <w:r>
+        <w:t xml:space="preserve"> (x a-liste) </w:t>
+      </w:r>
+    </w:p>
+    <w:p>
+      <w:pPr>
+        <w:pBdr>
+          <w:top w:val="single" w:sz="4" w:space="1" w:color="auto"/>
+          <w:left w:val="single" w:sz="4" w:space="4" w:color="auto"/>
+          <w:bottom w:val="single" w:sz="4" w:space="1" w:color="auto"/>
+          <w:right w:val="single" w:sz="4" w:space="4" w:color="auto"/>
+        </w:pBdr>
+        <w:spacing w:after="0" w:line="240" w:lineRule="auto"/>
+      </w:pPr>
+      <w:r>
+        <w:tab/>
+      </w:r>
+      <w:r>
+        <w:tab/>
+        <w:t>(if (</w:t>
+      </w:r>
+      <w:proofErr w:type="spellStart"/>
+      <w:r>
+        <w:t>equal</w:t>
+      </w:r>
+      <w:proofErr w:type="spellEnd"/>
+      <w:r>
+        <w:t xml:space="preserve"> (car x) </w:t>
+      </w:r>
+      <w:proofErr w:type="spellStart"/>
+      <w:r>
+        <w:t>cle</w:t>
+      </w:r>
+      <w:proofErr w:type="spellEnd"/>
+      <w:r>
+        <w:t xml:space="preserve">) </w:t>
+      </w:r>
+    </w:p>
+    <w:p>
+      <w:pPr>
+        <w:pBdr>
+          <w:top w:val="single" w:sz="4" w:space="1" w:color="auto"/>
+          <w:left w:val="single" w:sz="4" w:space="4" w:color="auto"/>
+          <w:bottom w:val="single" w:sz="4" w:space="1" w:color="auto"/>
+          <w:right w:val="single" w:sz="4" w:space="4" w:color="auto"/>
+        </w:pBdr>
+        <w:spacing w:after="0" w:line="240" w:lineRule="auto"/>
+      </w:pPr>
+      <w:r>
+        <w:tab/>
+      </w:r>
+      <w:r>
+        <w:tab/>
+      </w:r>
+      <w:r>
+        <w:tab/>
+      </w:r>
+      <w:r>
+        <w:t>(return x)</w:t>
+      </w:r>
+    </w:p>
+    <w:p>
+      <w:pPr>
+        <w:pBdr>
+          <w:top w:val="single" w:sz="4" w:space="1" w:color="auto"/>
+          <w:left w:val="single" w:sz="4" w:space="4" w:color="auto"/>
+          <w:bottom w:val="single" w:sz="4" w:space="1" w:color="auto"/>
+          <w:right w:val="single" w:sz="4" w:space="4" w:color="auto"/>
+        </w:pBdr>
+        <w:spacing w:after="0" w:line="240" w:lineRule="auto"/>
+      </w:pPr>
+      <w:r>
+        <w:tab/>
+      </w:r>
+      <w:r>
+        <w:tab/>
+        <w:t>)</w:t>
+      </w:r>
+    </w:p>
+    <w:p>
+      <w:pPr>
+        <w:pBdr>
+          <w:top w:val="single" w:sz="4" w:space="1" w:color="auto"/>
+          <w:left w:val="single" w:sz="4" w:space="4" w:color="auto"/>
+          <w:bottom w:val="single" w:sz="4" w:space="1" w:color="auto"/>
+          <w:right w:val="single" w:sz="4" w:space="4" w:color="auto"/>
+        </w:pBdr>
+        <w:spacing w:after="0" w:line="240" w:lineRule="auto"/>
+      </w:pPr>
+      <w:r>
+        <w:tab/>
+        <w:t>)</w:t>
+      </w:r>
+    </w:p>
+    <w:p>
+      <w:pPr>
+        <w:pBdr>
+          <w:top w:val="single" w:sz="4" w:space="1" w:color="auto"/>
+          <w:left w:val="single" w:sz="4" w:space="4" w:color="auto"/>
+          <w:bottom w:val="single" w:sz="4" w:space="1" w:color="auto"/>
+          <w:right w:val="single" w:sz="4" w:space="4" w:color="auto"/>
+        </w:pBdr>
+        <w:spacing w:after="0" w:line="240" w:lineRule="auto"/>
+      </w:pPr>
+      <w:r>
+        <w:t>)</w:t>
+      </w:r>
     </w:p>
     <w:p>
       <w:pPr>

</xml_diff>